<commit_message>
documentacion 12 de mayo
clase terminada con exito, escepto que el felipe estaba entero perdido xd
</commit_message>
<xml_diff>
--- a/Documentacion.docx
+++ b/Documentacion.docx
@@ -1,6 +1,6 @@
 
 <file path=word/document.xml><?xml version="1.0" encoding="utf-8"?>
-<w:document xmlns:wpc="http://schemas.microsoft.com/office/word/2010/wordprocessingCanvas" xmlns:cx="http://schemas.microsoft.com/office/drawing/2014/chartex" xmlns:cx1="http://schemas.microsoft.com/office/drawing/2015/9/8/chartex" xmlns:cx2="http://schemas.microsoft.com/office/drawing/2015/10/21/chartex" xmlns:cx3="http://schemas.microsoft.com/office/drawing/2016/5/9/chartex" xmlns:cx4="http://schemas.microsoft.com/office/drawing/2016/5/10/chartex" xmlns:cx5="http://schemas.microsoft.com/office/drawing/2016/5/11/chartex" xmlns:cx6="http://schemas.microsoft.com/office/drawing/2016/5/12/chartex" xmlns:cx7="http://schemas.microsoft.com/office/drawing/2016/5/13/chartex" xmlns:cx8="http://schemas.microsoft.com/office/drawing/2016/5/14/chartex" xmlns:mc="http://schemas.openxmlformats.org/markup-compatibility/2006" xmlns:aink="http://schemas.microsoft.com/office/drawing/2016/ink" xmlns:am3d="http://schemas.microsoft.com/office/drawing/2017/model3d" xmlns:o="urn:schemas-microsoft-com:office:office" xmlns:oel="http://schemas.microsoft.com/office/2019/extlst" xmlns:r="http://schemas.openxmlformats.org/officeDocument/2006/relationships" xmlns:m="http://schemas.openxmlformats.org/officeDocument/2006/math" xmlns:v="urn:schemas-microsoft-com:vml" xmlns:wp14="http://schemas.microsoft.com/office/word/2010/wordprocessingDrawing" xmlns:wp="http://schemas.openxmlformats.org/drawingml/2006/wordprocessingDrawing" xmlns:w10="urn:schemas-microsoft-com:office:word" xmlns:w="http://schemas.openxmlformats.org/wordprocessingml/2006/main" xmlns:w14="http://schemas.microsoft.com/office/word/2010/wordml" xmlns:w15="http://schemas.microsoft.com/office/word/2012/wordml" xmlns:w16cex="http://schemas.microsoft.com/office/word/2018/wordml/cex" xmlns:w16cid="http://schemas.microsoft.com/office/word/2016/wordml/cid" xmlns:w16="http://schemas.microsoft.com/office/word/2018/wordml" xmlns:w16du="http://schemas.microsoft.com/office/word/2023/wordml/word16du" xmlns:w16sdtdh="http://schemas.microsoft.com/office/word/2020/wordml/sdtdatahash" xmlns:w16sdtfl="http://schemas.microsoft.com/office/word/2024/wordml/sdtformatlock" xmlns:w16se="http://schemas.microsoft.com/office/word/2015/wordml/symex" xmlns:wpg="http://schemas.microsoft.com/office/word/2010/wordprocessingGroup" xmlns:wpi="http://schemas.microsoft.com/office/word/2010/wordprocessingInk" xmlns:wne="http://schemas.microsoft.com/office/word/2006/wordml" xmlns:wps="http://schemas.microsoft.com/office/word/2010/wordprocessingShape" mc:Ignorable="w14 w15 w16se w16cid w16 w16cex w16sdtdh w16sdtfl w16du wp14">
+<w:document xmlns:wpc="http://schemas.microsoft.com/office/word/2010/wordprocessingCanvas" xmlns:cx="http://schemas.microsoft.com/office/drawing/2014/chartex" xmlns:cx1="http://schemas.microsoft.com/office/drawing/2015/9/8/chartex" xmlns:cx2="http://schemas.microsoft.com/office/drawing/2015/10/21/chartex" xmlns:cx3="http://schemas.microsoft.com/office/drawing/2016/5/9/chartex" xmlns:cx4="http://schemas.microsoft.com/office/drawing/2016/5/10/chartex" xmlns:cx5="http://schemas.microsoft.com/office/drawing/2016/5/11/chartex" xmlns:cx6="http://schemas.microsoft.com/office/drawing/2016/5/12/chartex" xmlns:cx7="http://schemas.microsoft.com/office/drawing/2016/5/13/chartex" xmlns:cx8="http://schemas.microsoft.com/office/drawing/2016/5/14/chartex" xmlns:mc="http://schemas.openxmlformats.org/markup-compatibility/2006" xmlns:aink="http://schemas.microsoft.com/office/drawing/2016/ink" xmlns:am3d="http://schemas.microsoft.com/office/drawing/2017/model3d" xmlns:o="urn:schemas-microsoft-com:office:office" xmlns:r="http://schemas.openxmlformats.org/officeDocument/2006/relationships" xmlns:m="http://schemas.openxmlformats.org/officeDocument/2006/math" xmlns:v="urn:schemas-microsoft-com:vml" xmlns:wp14="http://schemas.microsoft.com/office/word/2010/wordprocessingDrawing" xmlns:wp="http://schemas.openxmlformats.org/drawingml/2006/wordprocessingDrawing" xmlns:w10="urn:schemas-microsoft-com:office:word" xmlns:w="http://schemas.openxmlformats.org/wordprocessingml/2006/main" xmlns:w14="http://schemas.microsoft.com/office/word/2010/wordml" xmlns:w15="http://schemas.microsoft.com/office/word/2012/wordml" xmlns:w16cex="http://schemas.microsoft.com/office/word/2018/wordml/cex" xmlns:w16cid="http://schemas.microsoft.com/office/word/2016/wordml/cid" xmlns:w16="http://schemas.microsoft.com/office/word/2018/wordml" xmlns:w16sdtdh="http://schemas.microsoft.com/office/word/2020/wordml/sdtdatahash" xmlns:w16se="http://schemas.microsoft.com/office/word/2015/wordml/symex" xmlns:wpg="http://schemas.microsoft.com/office/word/2010/wordprocessingGroup" xmlns:wpi="http://schemas.microsoft.com/office/word/2010/wordprocessingInk" xmlns:wne="http://schemas.microsoft.com/office/word/2006/wordml" xmlns:wps="http://schemas.microsoft.com/office/word/2010/wordprocessingShape" mc:Ignorable="w14 w15 w16se w16cid w16 w16cex w16sdtdh wp14">
   <w:body>
     <w:p>
       <w:r>
@@ -1361,6 +1361,9 @@
     </w:p>
     <w:p>
       <w:r>
+        <w:rPr>
+          <w:noProof/>
+        </w:rPr>
         <w:lastRenderedPageBreak/>
         <w:drawing>
           <wp:inline distT="0" distB="0" distL="0" distR="0" wp14:anchorId="17A938F5" wp14:editId="41F1CC37">
@@ -1387,6 +1390,681 @@
                     <a:xfrm>
                       <a:off x="0" y="0"/>
                       <a:ext cx="5612130" cy="3246120"/>
+                    </a:xfrm>
+                    <a:prstGeom prst="rect">
+                      <a:avLst/>
+                    </a:prstGeom>
+                  </pic:spPr>
+                </pic:pic>
+              </a:graphicData>
+            </a:graphic>
+          </wp:inline>
+        </w:drawing>
+      </w:r>
+      <w:r>
+        <w:drawing>
+          <wp:inline distT="0" distB="0" distL="0" distR="0" wp14:anchorId="355D0583" wp14:editId="1DCB5092">
+            <wp:extent cx="5612130" cy="3895090"/>
+            <wp:effectExtent l="0" t="0" r="7620" b="0"/>
+            <wp:docPr id="7" name="Imagen 7"/>
+            <wp:cNvGraphicFramePr>
+              <a:graphicFrameLocks xmlns:a="http://schemas.openxmlformats.org/drawingml/2006/main" noChangeAspect="1"/>
+            </wp:cNvGraphicFramePr>
+            <a:graphic xmlns:a="http://schemas.openxmlformats.org/drawingml/2006/main">
+              <a:graphicData uri="http://schemas.openxmlformats.org/drawingml/2006/picture">
+                <pic:pic xmlns:pic="http://schemas.openxmlformats.org/drawingml/2006/picture">
+                  <pic:nvPicPr>
+                    <pic:cNvPr id="1" name=""/>
+                    <pic:cNvPicPr/>
+                  </pic:nvPicPr>
+                  <pic:blipFill>
+                    <a:blip r:embed="rId37"/>
+                    <a:stretch>
+                      <a:fillRect/>
+                    </a:stretch>
+                  </pic:blipFill>
+                  <pic:spPr>
+                    <a:xfrm>
+                      <a:off x="0" y="0"/>
+                      <a:ext cx="5612130" cy="3895090"/>
+                    </a:xfrm>
+                    <a:prstGeom prst="rect">
+                      <a:avLst/>
+                    </a:prstGeom>
+                  </pic:spPr>
+                </pic:pic>
+              </a:graphicData>
+            </a:graphic>
+          </wp:inline>
+        </w:drawing>
+      </w:r>
+      <w:r>
+        <w:lastRenderedPageBreak/>
+        <w:drawing>
+          <wp:inline distT="0" distB="0" distL="0" distR="0" wp14:anchorId="6D3E2A47" wp14:editId="098C27B7">
+            <wp:extent cx="5612130" cy="3858895"/>
+            <wp:effectExtent l="0" t="0" r="7620" b="8255"/>
+            <wp:docPr id="9" name="Imagen 9"/>
+            <wp:cNvGraphicFramePr>
+              <a:graphicFrameLocks xmlns:a="http://schemas.openxmlformats.org/drawingml/2006/main" noChangeAspect="1"/>
+            </wp:cNvGraphicFramePr>
+            <a:graphic xmlns:a="http://schemas.openxmlformats.org/drawingml/2006/main">
+              <a:graphicData uri="http://schemas.openxmlformats.org/drawingml/2006/picture">
+                <pic:pic xmlns:pic="http://schemas.openxmlformats.org/drawingml/2006/picture">
+                  <pic:nvPicPr>
+                    <pic:cNvPr id="1" name=""/>
+                    <pic:cNvPicPr/>
+                  </pic:nvPicPr>
+                  <pic:blipFill>
+                    <a:blip r:embed="rId38"/>
+                    <a:stretch>
+                      <a:fillRect/>
+                    </a:stretch>
+                  </pic:blipFill>
+                  <pic:spPr>
+                    <a:xfrm>
+                      <a:off x="0" y="0"/>
+                      <a:ext cx="5612130" cy="3858895"/>
+                    </a:xfrm>
+                    <a:prstGeom prst="rect">
+                      <a:avLst/>
+                    </a:prstGeom>
+                  </pic:spPr>
+                </pic:pic>
+              </a:graphicData>
+            </a:graphic>
+          </wp:inline>
+        </w:drawing>
+      </w:r>
+      <w:r>
+        <w:drawing>
+          <wp:inline distT="0" distB="0" distL="0" distR="0" wp14:anchorId="267BC6E7" wp14:editId="758A4ABE">
+            <wp:extent cx="5210902" cy="2086266"/>
+            <wp:effectExtent l="0" t="0" r="8890" b="9525"/>
+            <wp:docPr id="10" name="Imagen 10"/>
+            <wp:cNvGraphicFramePr>
+              <a:graphicFrameLocks xmlns:a="http://schemas.openxmlformats.org/drawingml/2006/main" noChangeAspect="1"/>
+            </wp:cNvGraphicFramePr>
+            <a:graphic xmlns:a="http://schemas.openxmlformats.org/drawingml/2006/main">
+              <a:graphicData uri="http://schemas.openxmlformats.org/drawingml/2006/picture">
+                <pic:pic xmlns:pic="http://schemas.openxmlformats.org/drawingml/2006/picture">
+                  <pic:nvPicPr>
+                    <pic:cNvPr id="1" name=""/>
+                    <pic:cNvPicPr/>
+                  </pic:nvPicPr>
+                  <pic:blipFill>
+                    <a:blip r:embed="rId39"/>
+                    <a:stretch>
+                      <a:fillRect/>
+                    </a:stretch>
+                  </pic:blipFill>
+                  <pic:spPr>
+                    <a:xfrm>
+                      <a:off x="0" y="0"/>
+                      <a:ext cx="5210902" cy="2086266"/>
+                    </a:xfrm>
+                    <a:prstGeom prst="rect">
+                      <a:avLst/>
+                    </a:prstGeom>
+                  </pic:spPr>
+                </pic:pic>
+              </a:graphicData>
+            </a:graphic>
+          </wp:inline>
+        </w:drawing>
+      </w:r>
+      <w:r>
+        <w:lastRenderedPageBreak/>
+        <w:drawing>
+          <wp:inline distT="0" distB="0" distL="0" distR="0" wp14:anchorId="6FCF7854" wp14:editId="582DEA52">
+            <wp:extent cx="5612130" cy="4802505"/>
+            <wp:effectExtent l="0" t="0" r="7620" b="0"/>
+            <wp:docPr id="11" name="Imagen 11"/>
+            <wp:cNvGraphicFramePr>
+              <a:graphicFrameLocks xmlns:a="http://schemas.openxmlformats.org/drawingml/2006/main" noChangeAspect="1"/>
+            </wp:cNvGraphicFramePr>
+            <a:graphic xmlns:a="http://schemas.openxmlformats.org/drawingml/2006/main">
+              <a:graphicData uri="http://schemas.openxmlformats.org/drawingml/2006/picture">
+                <pic:pic xmlns:pic="http://schemas.openxmlformats.org/drawingml/2006/picture">
+                  <pic:nvPicPr>
+                    <pic:cNvPr id="1" name=""/>
+                    <pic:cNvPicPr/>
+                  </pic:nvPicPr>
+                  <pic:blipFill>
+                    <a:blip r:embed="rId40"/>
+                    <a:stretch>
+                      <a:fillRect/>
+                    </a:stretch>
+                  </pic:blipFill>
+                  <pic:spPr>
+                    <a:xfrm>
+                      <a:off x="0" y="0"/>
+                      <a:ext cx="5612130" cy="4802505"/>
+                    </a:xfrm>
+                    <a:prstGeom prst="rect">
+                      <a:avLst/>
+                    </a:prstGeom>
+                  </pic:spPr>
+                </pic:pic>
+              </a:graphicData>
+            </a:graphic>
+          </wp:inline>
+        </w:drawing>
+      </w:r>
+      <w:r>
+        <w:lastRenderedPageBreak/>
+        <w:drawing>
+          <wp:inline distT="0" distB="0" distL="0" distR="0" wp14:anchorId="46971B03" wp14:editId="2DF4297E">
+            <wp:extent cx="5449060" cy="3515216"/>
+            <wp:effectExtent l="0" t="0" r="0" b="9525"/>
+            <wp:docPr id="12" name="Imagen 12"/>
+            <wp:cNvGraphicFramePr>
+              <a:graphicFrameLocks xmlns:a="http://schemas.openxmlformats.org/drawingml/2006/main" noChangeAspect="1"/>
+            </wp:cNvGraphicFramePr>
+            <a:graphic xmlns:a="http://schemas.openxmlformats.org/drawingml/2006/main">
+              <a:graphicData uri="http://schemas.openxmlformats.org/drawingml/2006/picture">
+                <pic:pic xmlns:pic="http://schemas.openxmlformats.org/drawingml/2006/picture">
+                  <pic:nvPicPr>
+                    <pic:cNvPr id="1" name=""/>
+                    <pic:cNvPicPr/>
+                  </pic:nvPicPr>
+                  <pic:blipFill>
+                    <a:blip r:embed="rId41"/>
+                    <a:stretch>
+                      <a:fillRect/>
+                    </a:stretch>
+                  </pic:blipFill>
+                  <pic:spPr>
+                    <a:xfrm>
+                      <a:off x="0" y="0"/>
+                      <a:ext cx="5449060" cy="3515216"/>
+                    </a:xfrm>
+                    <a:prstGeom prst="rect">
+                      <a:avLst/>
+                    </a:prstGeom>
+                  </pic:spPr>
+                </pic:pic>
+              </a:graphicData>
+            </a:graphic>
+          </wp:inline>
+        </w:drawing>
+      </w:r>
+      <w:r>
+        <w:drawing>
+          <wp:inline distT="0" distB="0" distL="0" distR="0" wp14:anchorId="5EB1D7D8" wp14:editId="519327A5">
+            <wp:extent cx="5612130" cy="1860550"/>
+            <wp:effectExtent l="0" t="0" r="7620" b="6350"/>
+            <wp:docPr id="13" name="Imagen 13"/>
+            <wp:cNvGraphicFramePr>
+              <a:graphicFrameLocks xmlns:a="http://schemas.openxmlformats.org/drawingml/2006/main" noChangeAspect="1"/>
+            </wp:cNvGraphicFramePr>
+            <a:graphic xmlns:a="http://schemas.openxmlformats.org/drawingml/2006/main">
+              <a:graphicData uri="http://schemas.openxmlformats.org/drawingml/2006/picture">
+                <pic:pic xmlns:pic="http://schemas.openxmlformats.org/drawingml/2006/picture">
+                  <pic:nvPicPr>
+                    <pic:cNvPr id="1" name=""/>
+                    <pic:cNvPicPr/>
+                  </pic:nvPicPr>
+                  <pic:blipFill>
+                    <a:blip r:embed="rId42"/>
+                    <a:stretch>
+                      <a:fillRect/>
+                    </a:stretch>
+                  </pic:blipFill>
+                  <pic:spPr>
+                    <a:xfrm>
+                      <a:off x="0" y="0"/>
+                      <a:ext cx="5612130" cy="1860550"/>
+                    </a:xfrm>
+                    <a:prstGeom prst="rect">
+                      <a:avLst/>
+                    </a:prstGeom>
+                  </pic:spPr>
+                </pic:pic>
+              </a:graphicData>
+            </a:graphic>
+          </wp:inline>
+        </w:drawing>
+      </w:r>
+      <w:r>
+        <w:drawing>
+          <wp:inline distT="0" distB="0" distL="0" distR="0" wp14:anchorId="59B3CB66" wp14:editId="618EEB1C">
+            <wp:extent cx="1619476" cy="295316"/>
+            <wp:effectExtent l="0" t="0" r="0" b="9525"/>
+            <wp:docPr id="14" name="Imagen 14"/>
+            <wp:cNvGraphicFramePr>
+              <a:graphicFrameLocks xmlns:a="http://schemas.openxmlformats.org/drawingml/2006/main" noChangeAspect="1"/>
+            </wp:cNvGraphicFramePr>
+            <a:graphic xmlns:a="http://schemas.openxmlformats.org/drawingml/2006/main">
+              <a:graphicData uri="http://schemas.openxmlformats.org/drawingml/2006/picture">
+                <pic:pic xmlns:pic="http://schemas.openxmlformats.org/drawingml/2006/picture">
+                  <pic:nvPicPr>
+                    <pic:cNvPr id="1" name=""/>
+                    <pic:cNvPicPr/>
+                  </pic:nvPicPr>
+                  <pic:blipFill>
+                    <a:blip r:embed="rId43"/>
+                    <a:stretch>
+                      <a:fillRect/>
+                    </a:stretch>
+                  </pic:blipFill>
+                  <pic:spPr>
+                    <a:xfrm>
+                      <a:off x="0" y="0"/>
+                      <a:ext cx="1619476" cy="295316"/>
+                    </a:xfrm>
+                    <a:prstGeom prst="rect">
+                      <a:avLst/>
+                    </a:prstGeom>
+                  </pic:spPr>
+                </pic:pic>
+              </a:graphicData>
+            </a:graphic>
+          </wp:inline>
+        </w:drawing>
+      </w:r>
+      <w:r>
+        <w:drawing>
+          <wp:inline distT="0" distB="0" distL="0" distR="0" wp14:anchorId="4FBF7693" wp14:editId="7F34D7F7">
+            <wp:extent cx="5306165" cy="1638529"/>
+            <wp:effectExtent l="0" t="0" r="0" b="0"/>
+            <wp:docPr id="15" name="Imagen 15"/>
+            <wp:cNvGraphicFramePr>
+              <a:graphicFrameLocks xmlns:a="http://schemas.openxmlformats.org/drawingml/2006/main" noChangeAspect="1"/>
+            </wp:cNvGraphicFramePr>
+            <a:graphic xmlns:a="http://schemas.openxmlformats.org/drawingml/2006/main">
+              <a:graphicData uri="http://schemas.openxmlformats.org/drawingml/2006/picture">
+                <pic:pic xmlns:pic="http://schemas.openxmlformats.org/drawingml/2006/picture">
+                  <pic:nvPicPr>
+                    <pic:cNvPr id="1" name=""/>
+                    <pic:cNvPicPr/>
+                  </pic:nvPicPr>
+                  <pic:blipFill>
+                    <a:blip r:embed="rId44"/>
+                    <a:stretch>
+                      <a:fillRect/>
+                    </a:stretch>
+                  </pic:blipFill>
+                  <pic:spPr>
+                    <a:xfrm>
+                      <a:off x="0" y="0"/>
+                      <a:ext cx="5306165" cy="1638529"/>
+                    </a:xfrm>
+                    <a:prstGeom prst="rect">
+                      <a:avLst/>
+                    </a:prstGeom>
+                  </pic:spPr>
+                </pic:pic>
+              </a:graphicData>
+            </a:graphic>
+          </wp:inline>
+        </w:drawing>
+      </w:r>
+      <w:r>
+        <w:drawing>
+          <wp:inline distT="0" distB="0" distL="0" distR="0" wp14:anchorId="55E47392" wp14:editId="383284BA">
+            <wp:extent cx="4991797" cy="647790"/>
+            <wp:effectExtent l="0" t="0" r="0" b="0"/>
+            <wp:docPr id="16" name="Imagen 16"/>
+            <wp:cNvGraphicFramePr>
+              <a:graphicFrameLocks xmlns:a="http://schemas.openxmlformats.org/drawingml/2006/main" noChangeAspect="1"/>
+            </wp:cNvGraphicFramePr>
+            <a:graphic xmlns:a="http://schemas.openxmlformats.org/drawingml/2006/main">
+              <a:graphicData uri="http://schemas.openxmlformats.org/drawingml/2006/picture">
+                <pic:pic xmlns:pic="http://schemas.openxmlformats.org/drawingml/2006/picture">
+                  <pic:nvPicPr>
+                    <pic:cNvPr id="1" name=""/>
+                    <pic:cNvPicPr/>
+                  </pic:nvPicPr>
+                  <pic:blipFill>
+                    <a:blip r:embed="rId45"/>
+                    <a:stretch>
+                      <a:fillRect/>
+                    </a:stretch>
+                  </pic:blipFill>
+                  <pic:spPr>
+                    <a:xfrm>
+                      <a:off x="0" y="0"/>
+                      <a:ext cx="4991797" cy="647790"/>
+                    </a:xfrm>
+                    <a:prstGeom prst="rect">
+                      <a:avLst/>
+                    </a:prstGeom>
+                  </pic:spPr>
+                </pic:pic>
+              </a:graphicData>
+            </a:graphic>
+          </wp:inline>
+        </w:drawing>
+      </w:r>
+      <w:r>
+        <w:lastRenderedPageBreak/>
+        <w:drawing>
+          <wp:inline distT="0" distB="0" distL="0" distR="0" wp14:anchorId="09FDF691" wp14:editId="6492CF38">
+            <wp:extent cx="5612130" cy="3183890"/>
+            <wp:effectExtent l="0" t="0" r="7620" b="0"/>
+            <wp:docPr id="17" name="Imagen 17"/>
+            <wp:cNvGraphicFramePr>
+              <a:graphicFrameLocks xmlns:a="http://schemas.openxmlformats.org/drawingml/2006/main" noChangeAspect="1"/>
+            </wp:cNvGraphicFramePr>
+            <a:graphic xmlns:a="http://schemas.openxmlformats.org/drawingml/2006/main">
+              <a:graphicData uri="http://schemas.openxmlformats.org/drawingml/2006/picture">
+                <pic:pic xmlns:pic="http://schemas.openxmlformats.org/drawingml/2006/picture">
+                  <pic:nvPicPr>
+                    <pic:cNvPr id="1" name=""/>
+                    <pic:cNvPicPr/>
+                  </pic:nvPicPr>
+                  <pic:blipFill>
+                    <a:blip r:embed="rId46"/>
+                    <a:stretch>
+                      <a:fillRect/>
+                    </a:stretch>
+                  </pic:blipFill>
+                  <pic:spPr>
+                    <a:xfrm>
+                      <a:off x="0" y="0"/>
+                      <a:ext cx="5612130" cy="3183890"/>
+                    </a:xfrm>
+                    <a:prstGeom prst="rect">
+                      <a:avLst/>
+                    </a:prstGeom>
+                  </pic:spPr>
+                </pic:pic>
+              </a:graphicData>
+            </a:graphic>
+          </wp:inline>
+        </w:drawing>
+      </w:r>
+      <w:r>
+        <w:drawing>
+          <wp:inline distT="0" distB="0" distL="0" distR="0" wp14:anchorId="50992AEE" wp14:editId="323AE457">
+            <wp:extent cx="5612130" cy="3266440"/>
+            <wp:effectExtent l="0" t="0" r="7620" b="0"/>
+            <wp:docPr id="18" name="Imagen 18"/>
+            <wp:cNvGraphicFramePr>
+              <a:graphicFrameLocks xmlns:a="http://schemas.openxmlformats.org/drawingml/2006/main" noChangeAspect="1"/>
+            </wp:cNvGraphicFramePr>
+            <a:graphic xmlns:a="http://schemas.openxmlformats.org/drawingml/2006/main">
+              <a:graphicData uri="http://schemas.openxmlformats.org/drawingml/2006/picture">
+                <pic:pic xmlns:pic="http://schemas.openxmlformats.org/drawingml/2006/picture">
+                  <pic:nvPicPr>
+                    <pic:cNvPr id="1" name=""/>
+                    <pic:cNvPicPr/>
+                  </pic:nvPicPr>
+                  <pic:blipFill>
+                    <a:blip r:embed="rId47"/>
+                    <a:stretch>
+                      <a:fillRect/>
+                    </a:stretch>
+                  </pic:blipFill>
+                  <pic:spPr>
+                    <a:xfrm>
+                      <a:off x="0" y="0"/>
+                      <a:ext cx="5612130" cy="3266440"/>
+                    </a:xfrm>
+                    <a:prstGeom prst="rect">
+                      <a:avLst/>
+                    </a:prstGeom>
+                  </pic:spPr>
+                </pic:pic>
+              </a:graphicData>
+            </a:graphic>
+          </wp:inline>
+        </w:drawing>
+      </w:r>
+      <w:r>
+        <w:drawing>
+          <wp:inline distT="0" distB="0" distL="0" distR="0" wp14:anchorId="3A616A2F" wp14:editId="52DE2190">
+            <wp:extent cx="5612130" cy="1724025"/>
+            <wp:effectExtent l="0" t="0" r="7620" b="9525"/>
+            <wp:docPr id="19" name="Imagen 19"/>
+            <wp:cNvGraphicFramePr>
+              <a:graphicFrameLocks xmlns:a="http://schemas.openxmlformats.org/drawingml/2006/main" noChangeAspect="1"/>
+            </wp:cNvGraphicFramePr>
+            <a:graphic xmlns:a="http://schemas.openxmlformats.org/drawingml/2006/main">
+              <a:graphicData uri="http://schemas.openxmlformats.org/drawingml/2006/picture">
+                <pic:pic xmlns:pic="http://schemas.openxmlformats.org/drawingml/2006/picture">
+                  <pic:nvPicPr>
+                    <pic:cNvPr id="1" name=""/>
+                    <pic:cNvPicPr/>
+                  </pic:nvPicPr>
+                  <pic:blipFill>
+                    <a:blip r:embed="rId48"/>
+                    <a:stretch>
+                      <a:fillRect/>
+                    </a:stretch>
+                  </pic:blipFill>
+                  <pic:spPr>
+                    <a:xfrm>
+                      <a:off x="0" y="0"/>
+                      <a:ext cx="5612130" cy="1724025"/>
+                    </a:xfrm>
+                    <a:prstGeom prst="rect">
+                      <a:avLst/>
+                    </a:prstGeom>
+                  </pic:spPr>
+                </pic:pic>
+              </a:graphicData>
+            </a:graphic>
+          </wp:inline>
+        </w:drawing>
+      </w:r>
+      <w:r>
+        <w:lastRenderedPageBreak/>
+        <w:drawing>
+          <wp:inline distT="0" distB="0" distL="0" distR="0" wp14:anchorId="022284E3" wp14:editId="219B39A8">
+            <wp:extent cx="5612130" cy="1957705"/>
+            <wp:effectExtent l="0" t="0" r="7620" b="4445"/>
+            <wp:docPr id="20" name="Imagen 20"/>
+            <wp:cNvGraphicFramePr>
+              <a:graphicFrameLocks xmlns:a="http://schemas.openxmlformats.org/drawingml/2006/main" noChangeAspect="1"/>
+            </wp:cNvGraphicFramePr>
+            <a:graphic xmlns:a="http://schemas.openxmlformats.org/drawingml/2006/main">
+              <a:graphicData uri="http://schemas.openxmlformats.org/drawingml/2006/picture">
+                <pic:pic xmlns:pic="http://schemas.openxmlformats.org/drawingml/2006/picture">
+                  <pic:nvPicPr>
+                    <pic:cNvPr id="1" name=""/>
+                    <pic:cNvPicPr/>
+                  </pic:nvPicPr>
+                  <pic:blipFill>
+                    <a:blip r:embed="rId49"/>
+                    <a:stretch>
+                      <a:fillRect/>
+                    </a:stretch>
+                  </pic:blipFill>
+                  <pic:spPr>
+                    <a:xfrm>
+                      <a:off x="0" y="0"/>
+                      <a:ext cx="5612130" cy="1957705"/>
+                    </a:xfrm>
+                    <a:prstGeom prst="rect">
+                      <a:avLst/>
+                    </a:prstGeom>
+                  </pic:spPr>
+                </pic:pic>
+              </a:graphicData>
+            </a:graphic>
+          </wp:inline>
+        </w:drawing>
+      </w:r>
+      <w:r>
+        <w:drawing>
+          <wp:inline distT="0" distB="0" distL="0" distR="0" wp14:anchorId="350B8E12" wp14:editId="6E65F6CB">
+            <wp:extent cx="5612130" cy="4144010"/>
+            <wp:effectExtent l="0" t="0" r="7620" b="8890"/>
+            <wp:docPr id="21" name="Imagen 21"/>
+            <wp:cNvGraphicFramePr>
+              <a:graphicFrameLocks xmlns:a="http://schemas.openxmlformats.org/drawingml/2006/main" noChangeAspect="1"/>
+            </wp:cNvGraphicFramePr>
+            <a:graphic xmlns:a="http://schemas.openxmlformats.org/drawingml/2006/main">
+              <a:graphicData uri="http://schemas.openxmlformats.org/drawingml/2006/picture">
+                <pic:pic xmlns:pic="http://schemas.openxmlformats.org/drawingml/2006/picture">
+                  <pic:nvPicPr>
+                    <pic:cNvPr id="1" name=""/>
+                    <pic:cNvPicPr/>
+                  </pic:nvPicPr>
+                  <pic:blipFill>
+                    <a:blip r:embed="rId50"/>
+                    <a:stretch>
+                      <a:fillRect/>
+                    </a:stretch>
+                  </pic:blipFill>
+                  <pic:spPr>
+                    <a:xfrm>
+                      <a:off x="0" y="0"/>
+                      <a:ext cx="5612130" cy="4144010"/>
+                    </a:xfrm>
+                    <a:prstGeom prst="rect">
+                      <a:avLst/>
+                    </a:prstGeom>
+                  </pic:spPr>
+                </pic:pic>
+              </a:graphicData>
+            </a:graphic>
+          </wp:inline>
+        </w:drawing>
+      </w:r>
+      <w:r>
+        <w:lastRenderedPageBreak/>
+        <w:drawing>
+          <wp:inline distT="0" distB="0" distL="0" distR="0" wp14:anchorId="7BBDAADC" wp14:editId="7EA45887">
+            <wp:extent cx="5612130" cy="3354070"/>
+            <wp:effectExtent l="0" t="0" r="7620" b="0"/>
+            <wp:docPr id="22" name="Imagen 22"/>
+            <wp:cNvGraphicFramePr>
+              <a:graphicFrameLocks xmlns:a="http://schemas.openxmlformats.org/drawingml/2006/main" noChangeAspect="1"/>
+            </wp:cNvGraphicFramePr>
+            <a:graphic xmlns:a="http://schemas.openxmlformats.org/drawingml/2006/main">
+              <a:graphicData uri="http://schemas.openxmlformats.org/drawingml/2006/picture">
+                <pic:pic xmlns:pic="http://schemas.openxmlformats.org/drawingml/2006/picture">
+                  <pic:nvPicPr>
+                    <pic:cNvPr id="1" name=""/>
+                    <pic:cNvPicPr/>
+                  </pic:nvPicPr>
+                  <pic:blipFill>
+                    <a:blip r:embed="rId51"/>
+                    <a:stretch>
+                      <a:fillRect/>
+                    </a:stretch>
+                  </pic:blipFill>
+                  <pic:spPr>
+                    <a:xfrm>
+                      <a:off x="0" y="0"/>
+                      <a:ext cx="5612130" cy="3354070"/>
+                    </a:xfrm>
+                    <a:prstGeom prst="rect">
+                      <a:avLst/>
+                    </a:prstGeom>
+                  </pic:spPr>
+                </pic:pic>
+              </a:graphicData>
+            </a:graphic>
+          </wp:inline>
+        </w:drawing>
+      </w:r>
+      <w:r>
+        <w:drawing>
+          <wp:inline distT="0" distB="0" distL="0" distR="0" wp14:anchorId="239DC2BB" wp14:editId="3B8CEB9F">
+            <wp:extent cx="5612130" cy="2540635"/>
+            <wp:effectExtent l="0" t="0" r="7620" b="0"/>
+            <wp:docPr id="23" name="Imagen 23"/>
+            <wp:cNvGraphicFramePr>
+              <a:graphicFrameLocks xmlns:a="http://schemas.openxmlformats.org/drawingml/2006/main" noChangeAspect="1"/>
+            </wp:cNvGraphicFramePr>
+            <a:graphic xmlns:a="http://schemas.openxmlformats.org/drawingml/2006/main">
+              <a:graphicData uri="http://schemas.openxmlformats.org/drawingml/2006/picture">
+                <pic:pic xmlns:pic="http://schemas.openxmlformats.org/drawingml/2006/picture">
+                  <pic:nvPicPr>
+                    <pic:cNvPr id="1" name=""/>
+                    <pic:cNvPicPr/>
+                  </pic:nvPicPr>
+                  <pic:blipFill>
+                    <a:blip r:embed="rId52"/>
+                    <a:stretch>
+                      <a:fillRect/>
+                    </a:stretch>
+                  </pic:blipFill>
+                  <pic:spPr>
+                    <a:xfrm>
+                      <a:off x="0" y="0"/>
+                      <a:ext cx="5612130" cy="2540635"/>
+                    </a:xfrm>
+                    <a:prstGeom prst="rect">
+                      <a:avLst/>
+                    </a:prstGeom>
+                  </pic:spPr>
+                </pic:pic>
+              </a:graphicData>
+            </a:graphic>
+          </wp:inline>
+        </w:drawing>
+      </w:r>
+      <w:r>
+        <w:drawing>
+          <wp:inline distT="0" distB="0" distL="0" distR="0" wp14:anchorId="6FDF2991" wp14:editId="5F4AA0A0">
+            <wp:extent cx="5249008" cy="1752845"/>
+            <wp:effectExtent l="0" t="0" r="0" b="0"/>
+            <wp:docPr id="24" name="Imagen 24"/>
+            <wp:cNvGraphicFramePr>
+              <a:graphicFrameLocks xmlns:a="http://schemas.openxmlformats.org/drawingml/2006/main" noChangeAspect="1"/>
+            </wp:cNvGraphicFramePr>
+            <a:graphic xmlns:a="http://schemas.openxmlformats.org/drawingml/2006/main">
+              <a:graphicData uri="http://schemas.openxmlformats.org/drawingml/2006/picture">
+                <pic:pic xmlns:pic="http://schemas.openxmlformats.org/drawingml/2006/picture">
+                  <pic:nvPicPr>
+                    <pic:cNvPr id="1" name=""/>
+                    <pic:cNvPicPr/>
+                  </pic:nvPicPr>
+                  <pic:blipFill>
+                    <a:blip r:embed="rId53"/>
+                    <a:stretch>
+                      <a:fillRect/>
+                    </a:stretch>
+                  </pic:blipFill>
+                  <pic:spPr>
+                    <a:xfrm>
+                      <a:off x="0" y="0"/>
+                      <a:ext cx="5249008" cy="1752845"/>
+                    </a:xfrm>
+                    <a:prstGeom prst="rect">
+                      <a:avLst/>
+                    </a:prstGeom>
+                  </pic:spPr>
+                </pic:pic>
+              </a:graphicData>
+            </a:graphic>
+          </wp:inline>
+        </w:drawing>
+      </w:r>
+    </w:p>
+    <w:p>
+      <w:r>
+        <w:lastRenderedPageBreak/>
+        <w:drawing>
+          <wp:inline distT="0" distB="0" distL="0" distR="0" wp14:anchorId="3876B7A9" wp14:editId="3DDFB8FA">
+            <wp:extent cx="5612130" cy="3543300"/>
+            <wp:effectExtent l="0" t="0" r="7620" b="0"/>
+            <wp:docPr id="25" name="Imagen 25"/>
+            <wp:cNvGraphicFramePr>
+              <a:graphicFrameLocks xmlns:a="http://schemas.openxmlformats.org/drawingml/2006/main" noChangeAspect="1"/>
+            </wp:cNvGraphicFramePr>
+            <a:graphic xmlns:a="http://schemas.openxmlformats.org/drawingml/2006/main">
+              <a:graphicData uri="http://schemas.openxmlformats.org/drawingml/2006/picture">
+                <pic:pic xmlns:pic="http://schemas.openxmlformats.org/drawingml/2006/picture">
+                  <pic:nvPicPr>
+                    <pic:cNvPr id="1" name=""/>
+                    <pic:cNvPicPr/>
+                  </pic:nvPicPr>
+                  <pic:blipFill>
+                    <a:blip r:embed="rId54"/>
+                    <a:stretch>
+                      <a:fillRect/>
+                    </a:stretch>
+                  </pic:blipFill>
+                  <pic:spPr>
+                    <a:xfrm>
+                      <a:off x="0" y="0"/>
+                      <a:ext cx="5612130" cy="3543300"/>
                     </a:xfrm>
                     <a:prstGeom prst="rect">
                       <a:avLst/>
@@ -1410,7 +2088,7 @@
 </file>
 
 <file path=word/styles.xml><?xml version="1.0" encoding="utf-8"?>
-<w:styles xmlns:mc="http://schemas.openxmlformats.org/markup-compatibility/2006" xmlns:r="http://schemas.openxmlformats.org/officeDocument/2006/relationships" xmlns:w="http://schemas.openxmlformats.org/wordprocessingml/2006/main" xmlns:w14="http://schemas.microsoft.com/office/word/2010/wordml" xmlns:w15="http://schemas.microsoft.com/office/word/2012/wordml" xmlns:w16cex="http://schemas.microsoft.com/office/word/2018/wordml/cex" xmlns:w16cid="http://schemas.microsoft.com/office/word/2016/wordml/cid" xmlns:w16="http://schemas.microsoft.com/office/word/2018/wordml" xmlns:w16du="http://schemas.microsoft.com/office/word/2023/wordml/word16du" xmlns:w16sdtdh="http://schemas.microsoft.com/office/word/2020/wordml/sdtdatahash" xmlns:w16sdtfl="http://schemas.microsoft.com/office/word/2024/wordml/sdtformatlock" xmlns:w16se="http://schemas.microsoft.com/office/word/2015/wordml/symex" mc:Ignorable="w14 w15 w16se w16cid w16 w16cex w16sdtdh w16sdtfl w16du">
+<w:styles xmlns:mc="http://schemas.openxmlformats.org/markup-compatibility/2006" xmlns:r="http://schemas.openxmlformats.org/officeDocument/2006/relationships" xmlns:w="http://schemas.openxmlformats.org/wordprocessingml/2006/main" xmlns:w14="http://schemas.microsoft.com/office/word/2010/wordml" xmlns:w15="http://schemas.microsoft.com/office/word/2012/wordml" xmlns:w16cex="http://schemas.microsoft.com/office/word/2018/wordml/cex" xmlns:w16cid="http://schemas.microsoft.com/office/word/2016/wordml/cid" xmlns:w16="http://schemas.microsoft.com/office/word/2018/wordml" xmlns:w16sdtdh="http://schemas.microsoft.com/office/word/2020/wordml/sdtdatahash" xmlns:w16se="http://schemas.microsoft.com/office/word/2015/wordml/symex" mc:Ignorable="w14 w15 w16se w16cid w16 w16cex w16sdtdh">
   <w:docDefaults>
     <w:rPrDefault>
       <w:rPr>

</xml_diff>